<commit_message>
Profe, el complemento del parcial 2.
</commit_message>
<xml_diff>
--- a/src/PARCIAL 2 PROGRAMACIÓN ORIENTADA A OBJETO 1-2017.docx
+++ b/src/PARCIAL 2 PROGRAMACIÓN ORIENTADA A OBJETO 1-2017.docx
@@ -310,7 +310,23 @@
           <w:i/>
           <w:color w:val="000000"/>
         </w:rPr>
-        <w:t>Debe implementarlo</w:t>
+        <w:t>Debe</w:t>
+      </w:r>
+      <w:r>
+        <w:rPr>
+          <w:rFonts w:ascii="Calibri" w:hAnsi="Calibri" w:cs="Calibri"/>
+          <w:i/>
+          <w:color w:val="000000"/>
+        </w:rPr>
+        <w:t xml:space="preserve"> ser abstracto e</w:t>
+      </w:r>
+      <w:r>
+        <w:rPr>
+          <w:rFonts w:ascii="Calibri" w:hAnsi="Calibri" w:cs="Calibri"/>
+          <w:i/>
+          <w:color w:val="000000"/>
+        </w:rPr>
+        <w:t xml:space="preserve"> implementarlo</w:t>
       </w:r>
       <w:r>
         <w:rPr>
@@ -512,7 +528,37 @@
           <w:rFonts w:ascii="Calibri" w:hAnsi="Calibri" w:cs="Calibri"/>
           <w:color w:val="000000"/>
         </w:rPr>
-        <w:t xml:space="preserve"> No</w:t>
+        <w:t xml:space="preserve"> </w:t>
+      </w:r>
+    </w:p>
+    <w:p>
+      <w:pPr>
+        <w:pStyle w:val="Prrafodelista"/>
+        <w:autoSpaceDE w:val="0"/>
+        <w:autoSpaceDN w:val="0"/>
+        <w:adjustRightInd w:val="0"/>
+        <w:spacing w:after="75" w:line="240" w:lineRule="auto"/>
+        <w:jc w:val="both"/>
+        <w:rPr>
+          <w:rFonts w:ascii="Calibri" w:hAnsi="Calibri" w:cs="Calibri"/>
+          <w:color w:val="000000"/>
+        </w:rPr>
+      </w:pPr>
+      <w:r>
+        <w:rPr>
+          <w:rFonts w:ascii="Calibri" w:hAnsi="Calibri" w:cs="Calibri"/>
+          <w:i/>
+          <w:color w:val="000000"/>
+        </w:rPr>
+        <w:t>No</w:t>
+      </w:r>
+      <w:r>
+        <w:rPr>
+          <w:rFonts w:ascii="Calibri" w:hAnsi="Calibri" w:cs="Calibri"/>
+          <w:i/>
+          <w:color w:val="000000"/>
+        </w:rPr>
+        <w:t xml:space="preserve"> puede pues no es abstracta.</w:t>
       </w:r>
     </w:p>
     <w:p>
@@ -584,15 +630,33 @@
         <w:jc w:val="both"/>
         <w:rPr>
           <w:rFonts w:ascii="Calibri" w:hAnsi="Calibri" w:cs="Calibri"/>
-          <w:color w:val="000000"/>
-        </w:rPr>
-      </w:pPr>
-      <w:r>
-        <w:rPr>
-          <w:rFonts w:ascii="Calibri" w:hAnsi="Calibri" w:cs="Calibri"/>
-          <w:color w:val="000000"/>
-        </w:rPr>
-        <w:t>Sí.</w:t>
+          <w:i/>
+          <w:color w:val="000000"/>
+        </w:rPr>
+      </w:pPr>
+      <w:r>
+        <w:rPr>
+          <w:rFonts w:ascii="Calibri" w:hAnsi="Calibri" w:cs="Calibri"/>
+          <w:i/>
+          <w:color w:val="000000"/>
+        </w:rPr>
+        <w:t>No</w:t>
+      </w:r>
+      <w:r>
+        <w:rPr>
+          <w:rFonts w:ascii="Calibri" w:hAnsi="Calibri" w:cs="Calibri"/>
+          <w:i/>
+          <w:color w:val="000000"/>
+        </w:rPr>
+        <w:t xml:space="preserve"> puede ser sobrescrito</w:t>
+      </w:r>
+      <w:r>
+        <w:rPr>
+          <w:rFonts w:ascii="Calibri" w:hAnsi="Calibri" w:cs="Calibri"/>
+          <w:i/>
+          <w:color w:val="000000"/>
+        </w:rPr>
+        <w:t>.</w:t>
       </w:r>
     </w:p>
     <w:p>
@@ -671,15 +735,79 @@
         <w:jc w:val="both"/>
         <w:rPr>
           <w:rFonts w:ascii="Calibri" w:hAnsi="Calibri" w:cs="Calibri"/>
-          <w:color w:val="000000"/>
-        </w:rPr>
-      </w:pPr>
-      <w:r>
-        <w:rPr>
-          <w:rFonts w:ascii="Calibri" w:hAnsi="Calibri" w:cs="Calibri"/>
+          <w:i/>
+          <w:color w:val="000000"/>
+        </w:rPr>
+      </w:pPr>
+      <w:r>
+        <w:rPr>
+          <w:rFonts w:ascii="Calibri" w:hAnsi="Calibri" w:cs="Calibri"/>
+          <w:i/>
           <w:color w:val="000000"/>
         </w:rPr>
         <w:t>Sí</w:t>
+      </w:r>
+      <w:r>
+        <w:rPr>
+          <w:rFonts w:ascii="Calibri" w:hAnsi="Calibri" w:cs="Calibri"/>
+          <w:i/>
+          <w:color w:val="000000"/>
+        </w:rPr>
+        <w:t xml:space="preserve">, los métodos que tengan las clases </w:t>
+      </w:r>
+      <w:proofErr w:type="spellStart"/>
+      <w:r>
+        <w:rPr>
+          <w:rFonts w:ascii="Calibri" w:hAnsi="Calibri" w:cs="Calibri"/>
+          <w:i/>
+          <w:color w:val="000000"/>
+        </w:rPr>
+        <w:t>BuildinFire</w:t>
+      </w:r>
+      <w:proofErr w:type="spellEnd"/>
+      <w:r>
+        <w:rPr>
+          <w:rFonts w:ascii="Calibri" w:hAnsi="Calibri" w:cs="Calibri"/>
+          <w:i/>
+          <w:color w:val="000000"/>
+        </w:rPr>
+        <w:t xml:space="preserve">, </w:t>
+      </w:r>
+      <w:proofErr w:type="spellStart"/>
+      <w:r>
+        <w:rPr>
+          <w:rFonts w:ascii="Calibri" w:hAnsi="Calibri" w:cs="Calibri"/>
+          <w:i/>
+          <w:color w:val="000000"/>
+        </w:rPr>
+        <w:t>Emergency</w:t>
+      </w:r>
+      <w:proofErr w:type="spellEnd"/>
+      <w:r>
+        <w:rPr>
+          <w:rFonts w:ascii="Calibri" w:hAnsi="Calibri" w:cs="Calibri"/>
+          <w:i/>
+          <w:color w:val="000000"/>
+        </w:rPr>
+        <w:t xml:space="preserve"> e </w:t>
+      </w:r>
+      <w:proofErr w:type="spellStart"/>
+      <w:r>
+        <w:rPr>
+          <w:rFonts w:ascii="Calibri" w:hAnsi="Calibri" w:cs="Calibri"/>
+          <w:i/>
+          <w:color w:val="000000"/>
+        </w:rPr>
+        <w:t>Incident</w:t>
+      </w:r>
+      <w:proofErr w:type="spellEnd"/>
+      <w:r>
+        <w:rPr>
+          <w:rFonts w:ascii="Calibri" w:hAnsi="Calibri" w:cs="Calibri"/>
+          <w:i/>
+          <w:color w:val="000000"/>
+        </w:rPr>
+        <w:t>.</w:t>
       </w:r>
     </w:p>
     <w:p>
@@ -758,15 +886,25 @@
         <w:jc w:val="both"/>
         <w:rPr>
           <w:rFonts w:ascii="Calibri" w:hAnsi="Calibri" w:cs="Calibri"/>
-          <w:color w:val="000000"/>
-        </w:rPr>
-      </w:pPr>
-      <w:r>
-        <w:rPr>
-          <w:rFonts w:ascii="Calibri" w:hAnsi="Calibri" w:cs="Calibri"/>
+          <w:i/>
+          <w:color w:val="000000"/>
+        </w:rPr>
+      </w:pPr>
+      <w:r>
+        <w:rPr>
+          <w:rFonts w:ascii="Calibri" w:hAnsi="Calibri" w:cs="Calibri"/>
+          <w:i/>
           <w:color w:val="000000"/>
         </w:rPr>
         <w:t>No es legal</w:t>
+      </w:r>
+      <w:r>
+        <w:rPr>
+          <w:rFonts w:ascii="Calibri" w:hAnsi="Calibri" w:cs="Calibri"/>
+          <w:i/>
+          <w:color w:val="000000"/>
+        </w:rPr>
+        <w:t>.</w:t>
       </w:r>
       <w:bookmarkStart w:id="0" w:name="_GoBack"/>
       <w:bookmarkEnd w:id="0"/>
@@ -833,7 +971,6 @@
           <w:szCs w:val="22"/>
           <w:lang w:eastAsia="es-CO"/>
         </w:rPr>
-        <w:lastRenderedPageBreak/>
         <w:drawing>
           <wp:inline distT="0" distB="0" distL="0" distR="0" wp14:anchorId="1E8A020A" wp14:editId="7EDE06BC">
             <wp:extent cx="4762500" cy="3570528"/>
@@ -1256,6 +1393,7 @@
         <w:jc w:val="both"/>
       </w:pPr>
       <w:r>
+        <w:lastRenderedPageBreak/>
         <w:t>Respecto a las operaciones (Métodos) se tiene:</w:t>
       </w:r>
     </w:p>
@@ -1319,7 +1457,6 @@
         </w:rPr>
       </w:pPr>
       <w:r>
-        <w:lastRenderedPageBreak/>
         <w:t>Existen opera</w:t>
       </w:r>
       <w:r>
@@ -1386,10 +1523,10 @@
           <w:lang w:eastAsia="es-CO"/>
         </w:rPr>
         <w:drawing>
-          <wp:inline distT="0" distB="0" distL="0" distR="0" wp14:anchorId="22C72079" wp14:editId="3A503825">
-            <wp:extent cx="5612130" cy="3538855"/>
-            <wp:effectExtent l="0" t="0" r="7620" b="4445"/>
-            <wp:docPr id="6" name="Imagen 6"/>
+          <wp:inline distT="0" distB="0" distL="0" distR="0" wp14:anchorId="21086D31" wp14:editId="1585DF55">
+            <wp:extent cx="5612130" cy="3940175"/>
+            <wp:effectExtent l="0" t="0" r="7620" b="3175"/>
+            <wp:docPr id="3" name="Imagen 3"/>
             <wp:cNvGraphicFramePr>
               <a:graphicFrameLocks xmlns:a="http://schemas.openxmlformats.org/drawingml/2006/main" noChangeAspect="1"/>
             </wp:cNvGraphicFramePr>
@@ -1409,7 +1546,7 @@
                   <pic:spPr>
                     <a:xfrm>
                       <a:off x="0" y="0"/>
-                      <a:ext cx="5612130" cy="3538855"/>
+                      <a:ext cx="5612130" cy="3940175"/>
                     </a:xfrm>
                     <a:prstGeom prst="rect">
                       <a:avLst/>
@@ -1530,7 +1667,14 @@
         <w:rPr>
           <w:lang w:val="es-MX"/>
         </w:rPr>
-        <w:t xml:space="preserve"> estación se tienen tres tipos de sensores que miden: cantidad en milímetros de agua lluvia por min, temperatura actual y nivel de carga eléctrica. Es necesario conocer la marca, referencia y fecha de instalación de cada uno de los sensores. Para los niveles de carga eléctrica se deben clasificar de acuerdo a criterios preestablecidos y se han definido: 1 – Tormenta Eléctrica, 2 – Rayos 3 – Truenos, 4 - Normal.   </w:t>
+        <w:t xml:space="preserve"> estación se tienen tres tipos de sensores que miden: cantidad en milímetros de agua lluvia por min, temperatura actual y nivel de carga eléctrica. Es necesario conocer la marca, referencia y fecha de instalación de cada uno de los sensores. Para los niveles de carga eléctrica se deben </w:t>
+      </w:r>
+      <w:r>
+        <w:rPr>
+          <w:lang w:val="es-MX"/>
+        </w:rPr>
+        <w:lastRenderedPageBreak/>
+        <w:t xml:space="preserve">clasificar de acuerdo a criterios preestablecidos y se han definido: 1 – Tormenta Eléctrica, 2 – Rayos 3 – Truenos, 4 - Normal.   </w:t>
       </w:r>
     </w:p>
     <w:p>
@@ -1557,7 +1701,6 @@
         <w:jc w:val="both"/>
       </w:pPr>
       <w:r>
-        <w:lastRenderedPageBreak/>
         <w:t>Diseñe un diagrama de clases que represente TODA la situación. Hacer uso de los conceptos: Clases abstractas y/o Interfaces. Sustente la elección en cada caso.</w:t>
       </w:r>
     </w:p>
@@ -1570,6 +1713,74 @@
           <w:noProof/>
           <w:lang w:eastAsia="es-CO"/>
         </w:rPr>
+        <w:drawing>
+          <wp:inline distT="0" distB="0" distL="0" distR="0">
+            <wp:extent cx="5600700" cy="3686175"/>
+            <wp:effectExtent l="0" t="0" r="0" b="9525"/>
+            <wp:docPr id="5" name="Imagen 5"/>
+            <wp:cNvGraphicFramePr>
+              <a:graphicFrameLocks xmlns:a="http://schemas.openxmlformats.org/drawingml/2006/main" noChangeAspect="1"/>
+            </wp:cNvGraphicFramePr>
+            <a:graphic xmlns:a="http://schemas.openxmlformats.org/drawingml/2006/main">
+              <a:graphicData uri="http://schemas.openxmlformats.org/drawingml/2006/picture">
+                <pic:pic xmlns:pic="http://schemas.openxmlformats.org/drawingml/2006/picture">
+                  <pic:nvPicPr>
+                    <pic:cNvPr id="0" name="Picture 1"/>
+                    <pic:cNvPicPr>
+                      <a:picLocks noChangeAspect="1" noChangeArrowheads="1"/>
+                    </pic:cNvPicPr>
+                  </pic:nvPicPr>
+                  <pic:blipFill>
+                    <a:blip r:embed="rId9">
+                      <a:extLst>
+                        <a:ext uri="{28A0092B-C50C-407E-A947-70E740481C1C}">
+                          <a14:useLocalDpi xmlns:a14="http://schemas.microsoft.com/office/drawing/2010/main" val="0"/>
+                        </a:ext>
+                      </a:extLst>
+                    </a:blip>
+                    <a:srcRect/>
+                    <a:stretch>
+                      <a:fillRect/>
+                    </a:stretch>
+                  </pic:blipFill>
+                  <pic:spPr bwMode="auto">
+                    <a:xfrm>
+                      <a:off x="0" y="0"/>
+                      <a:ext cx="5600700" cy="3686175"/>
+                    </a:xfrm>
+                    <a:prstGeom prst="rect">
+                      <a:avLst/>
+                    </a:prstGeom>
+                    <a:noFill/>
+                    <a:ln>
+                      <a:noFill/>
+                    </a:ln>
+                  </pic:spPr>
+                </pic:pic>
+              </a:graphicData>
+            </a:graphic>
+          </wp:inline>
+        </w:drawing>
+      </w:r>
+    </w:p>
+    <w:p>
+      <w:pPr>
+        <w:jc w:val="both"/>
+      </w:pPr>
+      <w:r>
+        <w:t>Corregido y antiguo</w:t>
+      </w:r>
+    </w:p>
+    <w:p>
+      <w:pPr>
+        <w:jc w:val="both"/>
+      </w:pPr>
+      <w:r>
+        <w:rPr>
+          <w:noProof/>
+          <w:lang w:eastAsia="es-CO"/>
+        </w:rPr>
+        <w:lastRenderedPageBreak/>
         <w:drawing>
           <wp:inline distT="0" distB="0" distL="0" distR="0" wp14:anchorId="2D543CBE" wp14:editId="77B56B34">
             <wp:extent cx="5612130" cy="5258435"/>
@@ -1586,7 +1797,7 @@
                     <pic:cNvPicPr/>
                   </pic:nvPicPr>
                   <pic:blipFill>
-                    <a:blip r:embed="rId9"/>
+                    <a:blip r:embed="rId10"/>
                     <a:stretch>
                       <a:fillRect/>
                     </a:stretch>
@@ -1671,29 +1882,29 @@
         <w:rPr>
           <w:lang w:val="es-MX"/>
         </w:rPr>
+        <w:t xml:space="preserve">       Fecha  Temperatura  Cantidad Agua  Nivel Eléctrico</w:t>
+      </w:r>
+    </w:p>
+    <w:p>
+      <w:pPr>
+        <w:rPr>
+          <w:lang w:val="es-MX"/>
+        </w:rPr>
+      </w:pPr>
+      <w:r>
+        <w:rPr>
+          <w:lang w:val="es-MX"/>
+        </w:rPr>
+        <w:t>…</w:t>
+      </w:r>
+    </w:p>
+    <w:p>
+      <w:pPr>
+        <w:ind w:left="360"/>
+        <w:jc w:val="both"/>
+      </w:pPr>
+      <w:r>
         <w:lastRenderedPageBreak/>
-        <w:t xml:space="preserve">       Fecha  Temperatura  Cantidad Agua  Nivel Eléctrico</w:t>
-      </w:r>
-    </w:p>
-    <w:p>
-      <w:pPr>
-        <w:rPr>
-          <w:lang w:val="es-MX"/>
-        </w:rPr>
-      </w:pPr>
-      <w:r>
-        <w:rPr>
-          <w:lang w:val="es-MX"/>
-        </w:rPr>
-        <w:t>…</w:t>
-      </w:r>
-    </w:p>
-    <w:p>
-      <w:pPr>
-        <w:ind w:left="360"/>
-        <w:jc w:val="both"/>
-      </w:pPr>
-      <w:r>
         <w:t>Nombre Estación</w:t>
       </w:r>
     </w:p>

</xml_diff>